<commit_message>
actualizar excel y reubicacion en carpeta
</commit_message>
<xml_diff>
--- a/Lecturas de Interes/Proyecto_a_desarrollar.docx
+++ b/Lecturas de Interes/Proyecto_a_desarrollar.docx
@@ -3928,6 +3928,1435 @@
       </w:tr>
     </w:tbl>
     <w:p/>
+    <w:p>
+      <w:r>
+        <w:br w:type="page"/>
+      </w:r>
+    </w:p>
+    <w:p>
+      <w:pPr>
+        <w:rPr>
+          <w:rStyle w:val="Textoennegrita"/>
+          <w:rFonts w:ascii="Lato" w:hAnsi="Lato"/>
+          <w:color w:val="313537"/>
+          <w:sz w:val="36"/>
+          <w:szCs w:val="36"/>
+          <w:bdr w:val="none" w:sz="0" w:space="0" w:color="auto" w:frame="1"/>
+          <w:shd w:val="clear" w:color="auto" w:fill="FFFFFF"/>
+        </w:rPr>
+      </w:pPr>
+      <w:r>
+        <w:rPr>
+          <w:rStyle w:val="Textoennegrita"/>
+          <w:rFonts w:ascii="Lato" w:hAnsi="Lato"/>
+          <w:color w:val="313537"/>
+          <w:sz w:val="36"/>
+          <w:szCs w:val="36"/>
+          <w:bdr w:val="none" w:sz="0" w:space="0" w:color="auto" w:frame="1"/>
+          <w:shd w:val="clear" w:color="auto" w:fill="FFFFFF"/>
+        </w:rPr>
+        <w:lastRenderedPageBreak/>
+        <w:t>Historias de usuario </w:t>
+      </w:r>
+    </w:p>
+    <w:tbl>
+      <w:tblPr>
+        <w:tblW w:w="8400" w:type="dxa"/>
+        <w:tblCellMar>
+          <w:left w:w="70" w:type="dxa"/>
+          <w:right w:w="70" w:type="dxa"/>
+        </w:tblCellMar>
+        <w:tblLook w:val="04A0" w:firstRow="1" w:lastRow="0" w:firstColumn="1" w:lastColumn="0" w:noHBand="0" w:noVBand="1"/>
+      </w:tblPr>
+      <w:tblGrid>
+        <w:gridCol w:w="301"/>
+        <w:gridCol w:w="1759"/>
+        <w:gridCol w:w="2186"/>
+        <w:gridCol w:w="1890"/>
+        <w:gridCol w:w="2264"/>
+      </w:tblGrid>
+      <w:tr>
+        <w:trPr>
+          <w:trHeight w:val="525"/>
+        </w:trPr>
+        <w:tc>
+          <w:tcPr>
+            <w:tcW w:w="260" w:type="dxa"/>
+            <w:tcBorders>
+              <w:top w:val="single" w:sz="8" w:space="0" w:color="DDDDDD"/>
+              <w:left w:val="single" w:sz="8" w:space="0" w:color="DDDDDD"/>
+              <w:bottom w:val="single" w:sz="8" w:space="0" w:color="DDDDDD"/>
+              <w:right w:val="single" w:sz="8" w:space="0" w:color="DDDDDD"/>
+            </w:tcBorders>
+            <w:shd w:val="clear" w:color="000000" w:fill="234080"/>
+            <w:vAlign w:val="center"/>
+            <w:hideMark/>
+          </w:tcPr>
+          <w:p>
+            <w:pPr>
+              <w:spacing w:after="0" w:line="240" w:lineRule="auto"/>
+              <w:jc w:val="center"/>
+              <w:rPr>
+                <w:rFonts w:ascii="Calibri" w:eastAsia="Times New Roman" w:hAnsi="Calibri" w:cs="Calibri"/>
+                <w:b/>
+                <w:bCs/>
+                <w:color w:val="FFFFFF"/>
+                <w:sz w:val="20"/>
+                <w:szCs w:val="20"/>
+                <w:lang w:eastAsia="es-CO"/>
+              </w:rPr>
+            </w:pPr>
+            <w:r>
+              <w:rPr>
+                <w:rFonts w:ascii="Calibri" w:eastAsia="Times New Roman" w:hAnsi="Calibri" w:cs="Calibri"/>
+                <w:b/>
+                <w:bCs/>
+                <w:color w:val="FFFFFF"/>
+                <w:sz w:val="20"/>
+                <w:szCs w:val="20"/>
+                <w:lang w:eastAsia="es-CO"/>
+              </w:rPr>
+              <w:t>Id</w:t>
+            </w:r>
+          </w:p>
+        </w:tc>
+        <w:tc>
+          <w:tcPr>
+            <w:tcW w:w="1760" w:type="dxa"/>
+            <w:tcBorders>
+              <w:top w:val="single" w:sz="8" w:space="0" w:color="DDDDDD"/>
+              <w:left w:val="nil"/>
+              <w:bottom w:val="single" w:sz="8" w:space="0" w:color="DDDDDD"/>
+              <w:right w:val="single" w:sz="8" w:space="0" w:color="DDDDDD"/>
+            </w:tcBorders>
+            <w:shd w:val="clear" w:color="000000" w:fill="234080"/>
+            <w:vAlign w:val="center"/>
+            <w:hideMark/>
+          </w:tcPr>
+          <w:p>
+            <w:pPr>
+              <w:spacing w:after="0" w:line="240" w:lineRule="auto"/>
+              <w:jc w:val="center"/>
+              <w:rPr>
+                <w:rFonts w:ascii="Calibri" w:eastAsia="Times New Roman" w:hAnsi="Calibri" w:cs="Calibri"/>
+                <w:b/>
+                <w:bCs/>
+                <w:color w:val="FFFFFF"/>
+                <w:sz w:val="20"/>
+                <w:szCs w:val="20"/>
+                <w:lang w:eastAsia="es-CO"/>
+              </w:rPr>
+            </w:pPr>
+            <w:r>
+              <w:rPr>
+                <w:rFonts w:ascii="Calibri" w:eastAsia="Times New Roman" w:hAnsi="Calibri" w:cs="Calibri"/>
+                <w:b/>
+                <w:bCs/>
+                <w:color w:val="FFFFFF"/>
+                <w:sz w:val="20"/>
+                <w:szCs w:val="20"/>
+                <w:lang w:eastAsia="es-CO"/>
+              </w:rPr>
+              <w:t>Rol</w:t>
+            </w:r>
+          </w:p>
+        </w:tc>
+        <w:tc>
+          <w:tcPr>
+            <w:tcW w:w="2200" w:type="dxa"/>
+            <w:tcBorders>
+              <w:top w:val="single" w:sz="8" w:space="0" w:color="DDDDDD"/>
+              <w:left w:val="nil"/>
+              <w:bottom w:val="single" w:sz="8" w:space="0" w:color="DDDDDD"/>
+              <w:right w:val="single" w:sz="8" w:space="0" w:color="DDDDDD"/>
+            </w:tcBorders>
+            <w:shd w:val="clear" w:color="000000" w:fill="234080"/>
+            <w:vAlign w:val="center"/>
+            <w:hideMark/>
+          </w:tcPr>
+          <w:p>
+            <w:pPr>
+              <w:spacing w:after="0" w:line="240" w:lineRule="auto"/>
+              <w:jc w:val="center"/>
+              <w:rPr>
+                <w:rFonts w:ascii="Calibri" w:eastAsia="Times New Roman" w:hAnsi="Calibri" w:cs="Calibri"/>
+                <w:b/>
+                <w:bCs/>
+                <w:color w:val="FFFFFF"/>
+                <w:sz w:val="20"/>
+                <w:szCs w:val="20"/>
+                <w:lang w:eastAsia="es-CO"/>
+              </w:rPr>
+            </w:pPr>
+            <w:r>
+              <w:rPr>
+                <w:rFonts w:ascii="Calibri" w:eastAsia="Times New Roman" w:hAnsi="Calibri" w:cs="Calibri"/>
+                <w:b/>
+                <w:bCs/>
+                <w:color w:val="FFFFFF"/>
+                <w:sz w:val="20"/>
+                <w:szCs w:val="20"/>
+                <w:lang w:eastAsia="es-CO"/>
+              </w:rPr>
+              <w:t>Funcionalidad</w:t>
+            </w:r>
+          </w:p>
+        </w:tc>
+        <w:tc>
+          <w:tcPr>
+            <w:tcW w:w="1900" w:type="dxa"/>
+            <w:tcBorders>
+              <w:top w:val="single" w:sz="8" w:space="0" w:color="DDDDDD"/>
+              <w:left w:val="nil"/>
+              <w:bottom w:val="single" w:sz="8" w:space="0" w:color="DDDDDD"/>
+              <w:right w:val="single" w:sz="8" w:space="0" w:color="DDDDDD"/>
+            </w:tcBorders>
+            <w:shd w:val="clear" w:color="000000" w:fill="234080"/>
+            <w:vAlign w:val="center"/>
+            <w:hideMark/>
+          </w:tcPr>
+          <w:p>
+            <w:pPr>
+              <w:spacing w:after="0" w:line="240" w:lineRule="auto"/>
+              <w:jc w:val="center"/>
+              <w:rPr>
+                <w:rFonts w:ascii="Calibri" w:eastAsia="Times New Roman" w:hAnsi="Calibri" w:cs="Calibri"/>
+                <w:b/>
+                <w:bCs/>
+                <w:color w:val="FFFFFF"/>
+                <w:sz w:val="20"/>
+                <w:szCs w:val="20"/>
+                <w:lang w:eastAsia="es-CO"/>
+              </w:rPr>
+            </w:pPr>
+            <w:r>
+              <w:rPr>
+                <w:rFonts w:ascii="Calibri" w:eastAsia="Times New Roman" w:hAnsi="Calibri" w:cs="Calibri"/>
+                <w:b/>
+                <w:bCs/>
+                <w:color w:val="FFFFFF"/>
+                <w:sz w:val="20"/>
+                <w:szCs w:val="20"/>
+                <w:lang w:eastAsia="es-CO"/>
+              </w:rPr>
+              <w:t>Razón</w:t>
+            </w:r>
+          </w:p>
+        </w:tc>
+        <w:tc>
+          <w:tcPr>
+            <w:tcW w:w="2280" w:type="dxa"/>
+            <w:tcBorders>
+              <w:top w:val="single" w:sz="8" w:space="0" w:color="DDDDDD"/>
+              <w:left w:val="nil"/>
+              <w:bottom w:val="single" w:sz="8" w:space="0" w:color="DDDDDD"/>
+              <w:right w:val="single" w:sz="8" w:space="0" w:color="DDDDDD"/>
+            </w:tcBorders>
+            <w:shd w:val="clear" w:color="000000" w:fill="234080"/>
+            <w:vAlign w:val="center"/>
+            <w:hideMark/>
+          </w:tcPr>
+          <w:p>
+            <w:pPr>
+              <w:spacing w:after="0" w:line="240" w:lineRule="auto"/>
+              <w:jc w:val="center"/>
+              <w:rPr>
+                <w:rFonts w:ascii="Calibri" w:eastAsia="Times New Roman" w:hAnsi="Calibri" w:cs="Calibri"/>
+                <w:b/>
+                <w:bCs/>
+                <w:color w:val="FFFFFF"/>
+                <w:sz w:val="20"/>
+                <w:szCs w:val="20"/>
+                <w:lang w:eastAsia="es-CO"/>
+              </w:rPr>
+            </w:pPr>
+            <w:r>
+              <w:rPr>
+                <w:rFonts w:ascii="Calibri" w:eastAsia="Times New Roman" w:hAnsi="Calibri" w:cs="Calibri"/>
+                <w:b/>
+                <w:bCs/>
+                <w:color w:val="FFFFFF"/>
+                <w:sz w:val="20"/>
+                <w:szCs w:val="20"/>
+                <w:lang w:eastAsia="es-CO"/>
+              </w:rPr>
+              <w:t>Criterios de aceptación</w:t>
+            </w:r>
+          </w:p>
+        </w:tc>
+      </w:tr>
+      <w:tr>
+        <w:trPr>
+          <w:trHeight w:val="1155"/>
+        </w:trPr>
+        <w:tc>
+          <w:tcPr>
+            <w:tcW w:w="260" w:type="dxa"/>
+            <w:tcBorders>
+              <w:top w:val="nil"/>
+              <w:left w:val="single" w:sz="8" w:space="0" w:color="DDDDDD"/>
+              <w:bottom w:val="single" w:sz="8" w:space="0" w:color="DDDDDD"/>
+              <w:right w:val="single" w:sz="8" w:space="0" w:color="DDDDDD"/>
+            </w:tcBorders>
+            <w:shd w:val="clear" w:color="auto" w:fill="auto"/>
+            <w:vAlign w:val="center"/>
+            <w:hideMark/>
+          </w:tcPr>
+          <w:p>
+            <w:pPr>
+              <w:spacing w:after="0" w:line="240" w:lineRule="auto"/>
+              <w:jc w:val="center"/>
+              <w:rPr>
+                <w:rFonts w:ascii="Calibri" w:eastAsia="Times New Roman" w:hAnsi="Calibri" w:cs="Calibri"/>
+                <w:color w:val="000000"/>
+                <w:sz w:val="20"/>
+                <w:szCs w:val="20"/>
+                <w:lang w:eastAsia="es-CO"/>
+              </w:rPr>
+            </w:pPr>
+            <w:r>
+              <w:rPr>
+                <w:rFonts w:ascii="Calibri" w:eastAsia="Times New Roman" w:hAnsi="Calibri" w:cs="Calibri"/>
+                <w:color w:val="000000"/>
+                <w:sz w:val="20"/>
+                <w:szCs w:val="20"/>
+                <w:lang w:eastAsia="es-CO"/>
+              </w:rPr>
+              <w:t>1</w:t>
+            </w:r>
+          </w:p>
+        </w:tc>
+        <w:tc>
+          <w:tcPr>
+            <w:tcW w:w="1760" w:type="dxa"/>
+            <w:tcBorders>
+              <w:top w:val="nil"/>
+              <w:left w:val="nil"/>
+              <w:bottom w:val="single" w:sz="8" w:space="0" w:color="DDDDDD"/>
+              <w:right w:val="single" w:sz="8" w:space="0" w:color="DDDDDD"/>
+            </w:tcBorders>
+            <w:shd w:val="clear" w:color="auto" w:fill="auto"/>
+            <w:vAlign w:val="center"/>
+            <w:hideMark/>
+          </w:tcPr>
+          <w:p>
+            <w:pPr>
+              <w:spacing w:after="0" w:line="240" w:lineRule="auto"/>
+              <w:jc w:val="center"/>
+              <w:rPr>
+                <w:rFonts w:ascii="Calibri" w:eastAsia="Times New Roman" w:hAnsi="Calibri" w:cs="Calibri"/>
+                <w:color w:val="000000"/>
+                <w:sz w:val="20"/>
+                <w:szCs w:val="20"/>
+                <w:lang w:eastAsia="es-CO"/>
+              </w:rPr>
+            </w:pPr>
+            <w:r>
+              <w:rPr>
+                <w:rFonts w:ascii="Calibri" w:eastAsia="Times New Roman" w:hAnsi="Calibri" w:cs="Calibri"/>
+                <w:color w:val="000000"/>
+                <w:sz w:val="20"/>
+                <w:szCs w:val="20"/>
+                <w:lang w:eastAsia="es-CO"/>
+              </w:rPr>
+              <w:t>Como superadministrador</w:t>
+            </w:r>
+          </w:p>
+        </w:tc>
+        <w:tc>
+          <w:tcPr>
+            <w:tcW w:w="2200" w:type="dxa"/>
+            <w:tcBorders>
+              <w:top w:val="nil"/>
+              <w:left w:val="nil"/>
+              <w:bottom w:val="single" w:sz="8" w:space="0" w:color="DDDDDD"/>
+              <w:right w:val="single" w:sz="8" w:space="0" w:color="DDDDDD"/>
+            </w:tcBorders>
+            <w:shd w:val="clear" w:color="auto" w:fill="auto"/>
+            <w:vAlign w:val="center"/>
+            <w:hideMark/>
+          </w:tcPr>
+          <w:p>
+            <w:pPr>
+              <w:spacing w:after="0" w:line="240" w:lineRule="auto"/>
+              <w:jc w:val="center"/>
+              <w:rPr>
+                <w:rFonts w:ascii="Calibri" w:eastAsia="Times New Roman" w:hAnsi="Calibri" w:cs="Calibri"/>
+                <w:color w:val="000000"/>
+                <w:sz w:val="20"/>
+                <w:szCs w:val="20"/>
+                <w:lang w:eastAsia="es-CO"/>
+              </w:rPr>
+            </w:pPr>
+            <w:r>
+              <w:rPr>
+                <w:rFonts w:ascii="Calibri" w:eastAsia="Times New Roman" w:hAnsi="Calibri" w:cs="Calibri"/>
+                <w:color w:val="000000"/>
+                <w:sz w:val="20"/>
+                <w:szCs w:val="20"/>
+                <w:lang w:eastAsia="es-CO"/>
+              </w:rPr>
+              <w:t>Quiero poder crear una empresa en el sistema</w:t>
+            </w:r>
+          </w:p>
+        </w:tc>
+        <w:tc>
+          <w:tcPr>
+            <w:tcW w:w="1900" w:type="dxa"/>
+            <w:tcBorders>
+              <w:top w:val="nil"/>
+              <w:left w:val="nil"/>
+              <w:bottom w:val="single" w:sz="8" w:space="0" w:color="DDDDDD"/>
+              <w:right w:val="single" w:sz="8" w:space="0" w:color="DDDDDD"/>
+            </w:tcBorders>
+            <w:shd w:val="clear" w:color="auto" w:fill="auto"/>
+            <w:vAlign w:val="center"/>
+            <w:hideMark/>
+          </w:tcPr>
+          <w:p>
+            <w:pPr>
+              <w:spacing w:after="0" w:line="240" w:lineRule="auto"/>
+              <w:jc w:val="center"/>
+              <w:rPr>
+                <w:rFonts w:ascii="Calibri" w:eastAsia="Times New Roman" w:hAnsi="Calibri" w:cs="Calibri"/>
+                <w:color w:val="000000"/>
+                <w:sz w:val="20"/>
+                <w:szCs w:val="20"/>
+                <w:lang w:eastAsia="es-CO"/>
+              </w:rPr>
+            </w:pPr>
+            <w:r>
+              <w:rPr>
+                <w:rFonts w:ascii="Calibri" w:eastAsia="Times New Roman" w:hAnsi="Calibri" w:cs="Calibri"/>
+                <w:color w:val="000000"/>
+                <w:sz w:val="20"/>
+                <w:szCs w:val="20"/>
+                <w:lang w:eastAsia="es-CO"/>
+              </w:rPr>
+              <w:t>Para poder ofrecer el servicio de gestión de ingresos y egresos</w:t>
+            </w:r>
+          </w:p>
+        </w:tc>
+        <w:tc>
+          <w:tcPr>
+            <w:tcW w:w="2280" w:type="dxa"/>
+            <w:tcBorders>
+              <w:top w:val="nil"/>
+              <w:left w:val="nil"/>
+              <w:bottom w:val="single" w:sz="8" w:space="0" w:color="DDDDDD"/>
+              <w:right w:val="single" w:sz="8" w:space="0" w:color="DDDDDD"/>
+            </w:tcBorders>
+            <w:shd w:val="clear" w:color="auto" w:fill="auto"/>
+            <w:vAlign w:val="center"/>
+            <w:hideMark/>
+          </w:tcPr>
+          <w:p>
+            <w:pPr>
+              <w:spacing w:after="0" w:line="240" w:lineRule="auto"/>
+              <w:jc w:val="center"/>
+              <w:rPr>
+                <w:rFonts w:ascii="Calibri" w:eastAsia="Times New Roman" w:hAnsi="Calibri" w:cs="Calibri"/>
+                <w:color w:val="000000"/>
+                <w:sz w:val="20"/>
+                <w:szCs w:val="20"/>
+                <w:lang w:eastAsia="es-CO"/>
+              </w:rPr>
+            </w:pPr>
+            <w:r>
+              <w:rPr>
+                <w:rFonts w:ascii="Calibri" w:eastAsia="Times New Roman" w:hAnsi="Calibri" w:cs="Calibri"/>
+                <w:color w:val="000000"/>
+                <w:sz w:val="20"/>
+                <w:szCs w:val="20"/>
+                <w:lang w:eastAsia="es-CO"/>
+              </w:rPr>
+              <w:t>●    Es posible crear una nueva empresa en el sistema</w:t>
+            </w:r>
+          </w:p>
+        </w:tc>
+      </w:tr>
+      <w:tr>
+        <w:trPr>
+          <w:trHeight w:val="2055"/>
+        </w:trPr>
+        <w:tc>
+          <w:tcPr>
+            <w:tcW w:w="260" w:type="dxa"/>
+            <w:tcBorders>
+              <w:top w:val="nil"/>
+              <w:left w:val="single" w:sz="8" w:space="0" w:color="DDDDDD"/>
+              <w:bottom w:val="single" w:sz="8" w:space="0" w:color="DDDDDD"/>
+              <w:right w:val="single" w:sz="8" w:space="0" w:color="DDDDDD"/>
+            </w:tcBorders>
+            <w:shd w:val="clear" w:color="auto" w:fill="auto"/>
+            <w:vAlign w:val="center"/>
+            <w:hideMark/>
+          </w:tcPr>
+          <w:p>
+            <w:pPr>
+              <w:spacing w:after="0" w:line="240" w:lineRule="auto"/>
+              <w:jc w:val="center"/>
+              <w:rPr>
+                <w:rFonts w:ascii="Calibri" w:eastAsia="Times New Roman" w:hAnsi="Calibri" w:cs="Calibri"/>
+                <w:color w:val="000000"/>
+                <w:sz w:val="20"/>
+                <w:szCs w:val="20"/>
+                <w:lang w:eastAsia="es-CO"/>
+              </w:rPr>
+            </w:pPr>
+            <w:r>
+              <w:rPr>
+                <w:rFonts w:ascii="Calibri" w:eastAsia="Times New Roman" w:hAnsi="Calibri" w:cs="Calibri"/>
+                <w:color w:val="000000"/>
+                <w:sz w:val="20"/>
+                <w:szCs w:val="20"/>
+                <w:lang w:eastAsia="es-CO"/>
+              </w:rPr>
+              <w:t>2</w:t>
+            </w:r>
+          </w:p>
+        </w:tc>
+        <w:tc>
+          <w:tcPr>
+            <w:tcW w:w="1760" w:type="dxa"/>
+            <w:tcBorders>
+              <w:top w:val="nil"/>
+              <w:left w:val="nil"/>
+              <w:bottom w:val="single" w:sz="8" w:space="0" w:color="DDDDDD"/>
+              <w:right w:val="single" w:sz="8" w:space="0" w:color="DDDDDD"/>
+            </w:tcBorders>
+            <w:shd w:val="clear" w:color="auto" w:fill="auto"/>
+            <w:vAlign w:val="center"/>
+            <w:hideMark/>
+          </w:tcPr>
+          <w:p>
+            <w:pPr>
+              <w:spacing w:after="0" w:line="240" w:lineRule="auto"/>
+              <w:jc w:val="center"/>
+              <w:rPr>
+                <w:rFonts w:ascii="Calibri" w:eastAsia="Times New Roman" w:hAnsi="Calibri" w:cs="Calibri"/>
+                <w:color w:val="000000"/>
+                <w:sz w:val="20"/>
+                <w:szCs w:val="20"/>
+                <w:lang w:eastAsia="es-CO"/>
+              </w:rPr>
+            </w:pPr>
+            <w:r>
+              <w:rPr>
+                <w:rFonts w:ascii="Calibri" w:eastAsia="Times New Roman" w:hAnsi="Calibri" w:cs="Calibri"/>
+                <w:color w:val="000000"/>
+                <w:sz w:val="20"/>
+                <w:szCs w:val="20"/>
+                <w:lang w:eastAsia="es-CO"/>
+              </w:rPr>
+              <w:t>Como usuario administrador</w:t>
+            </w:r>
+          </w:p>
+        </w:tc>
+        <w:tc>
+          <w:tcPr>
+            <w:tcW w:w="2200" w:type="dxa"/>
+            <w:tcBorders>
+              <w:top w:val="nil"/>
+              <w:left w:val="nil"/>
+              <w:bottom w:val="single" w:sz="8" w:space="0" w:color="DDDDDD"/>
+              <w:right w:val="single" w:sz="8" w:space="0" w:color="DDDDDD"/>
+            </w:tcBorders>
+            <w:shd w:val="clear" w:color="auto" w:fill="auto"/>
+            <w:vAlign w:val="center"/>
+            <w:hideMark/>
+          </w:tcPr>
+          <w:p>
+            <w:pPr>
+              <w:spacing w:after="0" w:line="240" w:lineRule="auto"/>
+              <w:jc w:val="center"/>
+              <w:rPr>
+                <w:rFonts w:ascii="Calibri" w:eastAsia="Times New Roman" w:hAnsi="Calibri" w:cs="Calibri"/>
+                <w:color w:val="000000"/>
+                <w:sz w:val="20"/>
+                <w:szCs w:val="20"/>
+                <w:lang w:eastAsia="es-CO"/>
+              </w:rPr>
+            </w:pPr>
+            <w:r>
+              <w:rPr>
+                <w:rFonts w:ascii="Calibri" w:eastAsia="Times New Roman" w:hAnsi="Calibri" w:cs="Calibri"/>
+                <w:color w:val="000000"/>
+                <w:sz w:val="20"/>
+                <w:szCs w:val="20"/>
+                <w:lang w:eastAsia="es-CO"/>
+              </w:rPr>
+              <w:t>Quiero poder crear un nuevo empleado en la empresa </w:t>
+            </w:r>
+          </w:p>
+        </w:tc>
+        <w:tc>
+          <w:tcPr>
+            <w:tcW w:w="1900" w:type="dxa"/>
+            <w:tcBorders>
+              <w:top w:val="nil"/>
+              <w:left w:val="nil"/>
+              <w:bottom w:val="single" w:sz="8" w:space="0" w:color="DDDDDD"/>
+              <w:right w:val="single" w:sz="8" w:space="0" w:color="DDDDDD"/>
+            </w:tcBorders>
+            <w:shd w:val="clear" w:color="auto" w:fill="auto"/>
+            <w:vAlign w:val="center"/>
+            <w:hideMark/>
+          </w:tcPr>
+          <w:p>
+            <w:pPr>
+              <w:spacing w:after="0" w:line="240" w:lineRule="auto"/>
+              <w:jc w:val="center"/>
+              <w:rPr>
+                <w:rFonts w:ascii="Calibri" w:eastAsia="Times New Roman" w:hAnsi="Calibri" w:cs="Calibri"/>
+                <w:color w:val="000000"/>
+                <w:sz w:val="20"/>
+                <w:szCs w:val="20"/>
+                <w:lang w:eastAsia="es-CO"/>
+              </w:rPr>
+            </w:pPr>
+            <w:r>
+              <w:rPr>
+                <w:rFonts w:ascii="Calibri" w:eastAsia="Times New Roman" w:hAnsi="Calibri" w:cs="Calibri"/>
+                <w:color w:val="000000"/>
+                <w:sz w:val="20"/>
+                <w:szCs w:val="20"/>
+                <w:lang w:eastAsia="es-CO"/>
+              </w:rPr>
+              <w:t>Para que el usuario de tipo empleado pueda crear nuevos ingresos y gastos</w:t>
+            </w:r>
+          </w:p>
+        </w:tc>
+        <w:tc>
+          <w:tcPr>
+            <w:tcW w:w="2280" w:type="dxa"/>
+            <w:tcBorders>
+              <w:top w:val="nil"/>
+              <w:left w:val="nil"/>
+              <w:bottom w:val="single" w:sz="8" w:space="0" w:color="DDDDDD"/>
+              <w:right w:val="single" w:sz="8" w:space="0" w:color="DDDDDD"/>
+            </w:tcBorders>
+            <w:shd w:val="clear" w:color="auto" w:fill="auto"/>
+            <w:vAlign w:val="center"/>
+            <w:hideMark/>
+          </w:tcPr>
+          <w:p>
+            <w:pPr>
+              <w:spacing w:after="0" w:line="240" w:lineRule="auto"/>
+              <w:jc w:val="center"/>
+              <w:rPr>
+                <w:rFonts w:ascii="Calibri" w:eastAsia="Times New Roman" w:hAnsi="Calibri" w:cs="Calibri"/>
+                <w:color w:val="000000"/>
+                <w:sz w:val="20"/>
+                <w:szCs w:val="20"/>
+                <w:lang w:eastAsia="es-CO"/>
+              </w:rPr>
+            </w:pPr>
+            <w:r>
+              <w:rPr>
+                <w:rFonts w:ascii="Calibri" w:eastAsia="Times New Roman" w:hAnsi="Calibri" w:cs="Calibri"/>
+                <w:color w:val="000000"/>
+                <w:sz w:val="20"/>
+                <w:szCs w:val="20"/>
+                <w:lang w:eastAsia="es-CO"/>
+              </w:rPr>
+              <w:t>●    La aplicación permite crear usuarios adicionales</w:t>
+            </w:r>
+          </w:p>
+        </w:tc>
+      </w:tr>
+      <w:tr>
+        <w:trPr>
+          <w:trHeight w:val="2565"/>
+        </w:trPr>
+        <w:tc>
+          <w:tcPr>
+            <w:tcW w:w="260" w:type="dxa"/>
+            <w:tcBorders>
+              <w:top w:val="nil"/>
+              <w:left w:val="single" w:sz="8" w:space="0" w:color="DDDDDD"/>
+              <w:bottom w:val="single" w:sz="8" w:space="0" w:color="DDDDDD"/>
+              <w:right w:val="single" w:sz="8" w:space="0" w:color="DDDDDD"/>
+            </w:tcBorders>
+            <w:shd w:val="clear" w:color="auto" w:fill="auto"/>
+            <w:vAlign w:val="center"/>
+            <w:hideMark/>
+          </w:tcPr>
+          <w:p>
+            <w:pPr>
+              <w:spacing w:after="0" w:line="240" w:lineRule="auto"/>
+              <w:jc w:val="center"/>
+              <w:rPr>
+                <w:rFonts w:ascii="Calibri" w:eastAsia="Times New Roman" w:hAnsi="Calibri" w:cs="Calibri"/>
+                <w:color w:val="000000"/>
+                <w:sz w:val="20"/>
+                <w:szCs w:val="20"/>
+                <w:lang w:eastAsia="es-CO"/>
+              </w:rPr>
+            </w:pPr>
+            <w:r>
+              <w:rPr>
+                <w:rFonts w:ascii="Calibri" w:eastAsia="Times New Roman" w:hAnsi="Calibri" w:cs="Calibri"/>
+                <w:color w:val="000000"/>
+                <w:sz w:val="20"/>
+                <w:szCs w:val="20"/>
+                <w:lang w:eastAsia="es-CO"/>
+              </w:rPr>
+              <w:t>3</w:t>
+            </w:r>
+          </w:p>
+        </w:tc>
+        <w:tc>
+          <w:tcPr>
+            <w:tcW w:w="1760" w:type="dxa"/>
+            <w:tcBorders>
+              <w:top w:val="nil"/>
+              <w:left w:val="nil"/>
+              <w:bottom w:val="single" w:sz="8" w:space="0" w:color="DDDDDD"/>
+              <w:right w:val="single" w:sz="8" w:space="0" w:color="DDDDDD"/>
+            </w:tcBorders>
+            <w:shd w:val="clear" w:color="auto" w:fill="auto"/>
+            <w:vAlign w:val="center"/>
+            <w:hideMark/>
+          </w:tcPr>
+          <w:p>
+            <w:pPr>
+              <w:spacing w:after="0" w:line="240" w:lineRule="auto"/>
+              <w:jc w:val="center"/>
+              <w:rPr>
+                <w:rFonts w:ascii="Calibri" w:eastAsia="Times New Roman" w:hAnsi="Calibri" w:cs="Calibri"/>
+                <w:color w:val="000000"/>
+                <w:sz w:val="20"/>
+                <w:szCs w:val="20"/>
+                <w:lang w:eastAsia="es-CO"/>
+              </w:rPr>
+            </w:pPr>
+            <w:r>
+              <w:rPr>
+                <w:rFonts w:ascii="Calibri" w:eastAsia="Times New Roman" w:hAnsi="Calibri" w:cs="Calibri"/>
+                <w:color w:val="000000"/>
+                <w:sz w:val="20"/>
+                <w:szCs w:val="20"/>
+                <w:lang w:eastAsia="es-CO"/>
+              </w:rPr>
+              <w:t>Como usuario administrador o como usuario operativo</w:t>
+            </w:r>
+          </w:p>
+        </w:tc>
+        <w:tc>
+          <w:tcPr>
+            <w:tcW w:w="2200" w:type="dxa"/>
+            <w:tcBorders>
+              <w:top w:val="nil"/>
+              <w:left w:val="nil"/>
+              <w:bottom w:val="single" w:sz="8" w:space="0" w:color="DDDDDD"/>
+              <w:right w:val="single" w:sz="8" w:space="0" w:color="DDDDDD"/>
+            </w:tcBorders>
+            <w:shd w:val="clear" w:color="auto" w:fill="auto"/>
+            <w:vAlign w:val="center"/>
+            <w:hideMark/>
+          </w:tcPr>
+          <w:p>
+            <w:pPr>
+              <w:spacing w:after="0" w:line="240" w:lineRule="auto"/>
+              <w:jc w:val="center"/>
+              <w:rPr>
+                <w:rFonts w:ascii="Calibri" w:eastAsia="Times New Roman" w:hAnsi="Calibri" w:cs="Calibri"/>
+                <w:color w:val="000000"/>
+                <w:sz w:val="20"/>
+                <w:szCs w:val="20"/>
+                <w:lang w:eastAsia="es-CO"/>
+              </w:rPr>
+            </w:pPr>
+            <w:r>
+              <w:rPr>
+                <w:rFonts w:ascii="Calibri" w:eastAsia="Times New Roman" w:hAnsi="Calibri" w:cs="Calibri"/>
+                <w:color w:val="000000"/>
+                <w:sz w:val="20"/>
+                <w:szCs w:val="20"/>
+                <w:lang w:eastAsia="es-CO"/>
+              </w:rPr>
+              <w:t>Quiero poder agregar un ingreso de dinero</w:t>
+            </w:r>
+          </w:p>
+        </w:tc>
+        <w:tc>
+          <w:tcPr>
+            <w:tcW w:w="1900" w:type="dxa"/>
+            <w:tcBorders>
+              <w:top w:val="nil"/>
+              <w:left w:val="nil"/>
+              <w:bottom w:val="single" w:sz="8" w:space="0" w:color="DDDDDD"/>
+              <w:right w:val="single" w:sz="8" w:space="0" w:color="DDDDDD"/>
+            </w:tcBorders>
+            <w:shd w:val="clear" w:color="auto" w:fill="auto"/>
+            <w:vAlign w:val="center"/>
+            <w:hideMark/>
+          </w:tcPr>
+          <w:p>
+            <w:pPr>
+              <w:spacing w:after="0" w:line="240" w:lineRule="auto"/>
+              <w:jc w:val="center"/>
+              <w:rPr>
+                <w:rFonts w:ascii="Calibri" w:eastAsia="Times New Roman" w:hAnsi="Calibri" w:cs="Calibri"/>
+                <w:color w:val="000000"/>
+                <w:sz w:val="20"/>
+                <w:szCs w:val="20"/>
+                <w:lang w:eastAsia="es-CO"/>
+              </w:rPr>
+            </w:pPr>
+            <w:r>
+              <w:rPr>
+                <w:rFonts w:ascii="Calibri" w:eastAsia="Times New Roman" w:hAnsi="Calibri" w:cs="Calibri"/>
+                <w:color w:val="000000"/>
+                <w:sz w:val="20"/>
+                <w:szCs w:val="20"/>
+                <w:lang w:eastAsia="es-CO"/>
+              </w:rPr>
+              <w:t>Para poder llevar un control de las ventas</w:t>
+            </w:r>
+          </w:p>
+        </w:tc>
+        <w:tc>
+          <w:tcPr>
+            <w:tcW w:w="2280" w:type="dxa"/>
+            <w:tcBorders>
+              <w:top w:val="nil"/>
+              <w:left w:val="nil"/>
+              <w:bottom w:val="single" w:sz="8" w:space="0" w:color="DDDDDD"/>
+              <w:right w:val="single" w:sz="8" w:space="0" w:color="DDDDDD"/>
+            </w:tcBorders>
+            <w:shd w:val="clear" w:color="auto" w:fill="auto"/>
+            <w:vAlign w:val="center"/>
+            <w:hideMark/>
+          </w:tcPr>
+          <w:p>
+            <w:pPr>
+              <w:spacing w:after="0" w:line="240" w:lineRule="auto"/>
+              <w:jc w:val="center"/>
+              <w:rPr>
+                <w:rFonts w:ascii="Calibri" w:eastAsia="Times New Roman" w:hAnsi="Calibri" w:cs="Calibri"/>
+                <w:color w:val="000000"/>
+                <w:sz w:val="20"/>
+                <w:szCs w:val="20"/>
+                <w:lang w:eastAsia="es-CO"/>
+              </w:rPr>
+            </w:pPr>
+            <w:r>
+              <w:rPr>
+                <w:rFonts w:ascii="Calibri" w:eastAsia="Times New Roman" w:hAnsi="Calibri" w:cs="Calibri"/>
+                <w:color w:val="000000"/>
+                <w:sz w:val="20"/>
+                <w:szCs w:val="20"/>
+                <w:lang w:eastAsia="es-CO"/>
+              </w:rPr>
+              <w:t>●    La aplicación permite a un administrador o a un usuario operativo ejecutar un ingreso de dinero</w:t>
+            </w:r>
+          </w:p>
+        </w:tc>
+      </w:tr>
+      <w:tr>
+        <w:trPr>
+          <w:trHeight w:val="2565"/>
+        </w:trPr>
+        <w:tc>
+          <w:tcPr>
+            <w:tcW w:w="260" w:type="dxa"/>
+            <w:tcBorders>
+              <w:top w:val="nil"/>
+              <w:left w:val="single" w:sz="8" w:space="0" w:color="DDDDDD"/>
+              <w:bottom w:val="single" w:sz="8" w:space="0" w:color="DDDDDD"/>
+              <w:right w:val="single" w:sz="8" w:space="0" w:color="DDDDDD"/>
+            </w:tcBorders>
+            <w:shd w:val="clear" w:color="auto" w:fill="auto"/>
+            <w:vAlign w:val="center"/>
+            <w:hideMark/>
+          </w:tcPr>
+          <w:p>
+            <w:pPr>
+              <w:spacing w:after="0" w:line="240" w:lineRule="auto"/>
+              <w:jc w:val="center"/>
+              <w:rPr>
+                <w:rFonts w:ascii="Calibri" w:eastAsia="Times New Roman" w:hAnsi="Calibri" w:cs="Calibri"/>
+                <w:color w:val="000000"/>
+                <w:sz w:val="20"/>
+                <w:szCs w:val="20"/>
+                <w:lang w:eastAsia="es-CO"/>
+              </w:rPr>
+            </w:pPr>
+            <w:r>
+              <w:rPr>
+                <w:rFonts w:ascii="Calibri" w:eastAsia="Times New Roman" w:hAnsi="Calibri" w:cs="Calibri"/>
+                <w:color w:val="000000"/>
+                <w:sz w:val="20"/>
+                <w:szCs w:val="20"/>
+                <w:lang w:eastAsia="es-CO"/>
+              </w:rPr>
+              <w:t>4</w:t>
+            </w:r>
+          </w:p>
+        </w:tc>
+        <w:tc>
+          <w:tcPr>
+            <w:tcW w:w="1760" w:type="dxa"/>
+            <w:tcBorders>
+              <w:top w:val="nil"/>
+              <w:left w:val="nil"/>
+              <w:bottom w:val="single" w:sz="8" w:space="0" w:color="DDDDDD"/>
+              <w:right w:val="single" w:sz="8" w:space="0" w:color="DDDDDD"/>
+            </w:tcBorders>
+            <w:shd w:val="clear" w:color="auto" w:fill="auto"/>
+            <w:vAlign w:val="center"/>
+            <w:hideMark/>
+          </w:tcPr>
+          <w:p>
+            <w:pPr>
+              <w:spacing w:after="0" w:line="240" w:lineRule="auto"/>
+              <w:jc w:val="center"/>
+              <w:rPr>
+                <w:rFonts w:ascii="Calibri" w:eastAsia="Times New Roman" w:hAnsi="Calibri" w:cs="Calibri"/>
+                <w:color w:val="000000"/>
+                <w:sz w:val="20"/>
+                <w:szCs w:val="20"/>
+                <w:lang w:eastAsia="es-CO"/>
+              </w:rPr>
+            </w:pPr>
+            <w:r>
+              <w:rPr>
+                <w:rFonts w:ascii="Calibri" w:eastAsia="Times New Roman" w:hAnsi="Calibri" w:cs="Calibri"/>
+                <w:color w:val="000000"/>
+                <w:sz w:val="20"/>
+                <w:szCs w:val="20"/>
+                <w:lang w:eastAsia="es-CO"/>
+              </w:rPr>
+              <w:t>Como usuario administrador o como usuario operativo</w:t>
+            </w:r>
+          </w:p>
+        </w:tc>
+        <w:tc>
+          <w:tcPr>
+            <w:tcW w:w="2200" w:type="dxa"/>
+            <w:tcBorders>
+              <w:top w:val="nil"/>
+              <w:left w:val="nil"/>
+              <w:bottom w:val="single" w:sz="8" w:space="0" w:color="DDDDDD"/>
+              <w:right w:val="single" w:sz="8" w:space="0" w:color="DDDDDD"/>
+            </w:tcBorders>
+            <w:shd w:val="clear" w:color="auto" w:fill="auto"/>
+            <w:vAlign w:val="center"/>
+            <w:hideMark/>
+          </w:tcPr>
+          <w:p>
+            <w:pPr>
+              <w:spacing w:after="0" w:line="240" w:lineRule="auto"/>
+              <w:jc w:val="center"/>
+              <w:rPr>
+                <w:rFonts w:ascii="Calibri" w:eastAsia="Times New Roman" w:hAnsi="Calibri" w:cs="Calibri"/>
+                <w:color w:val="000000"/>
+                <w:sz w:val="20"/>
+                <w:szCs w:val="20"/>
+                <w:lang w:eastAsia="es-CO"/>
+              </w:rPr>
+            </w:pPr>
+            <w:r>
+              <w:rPr>
+                <w:rFonts w:ascii="Calibri" w:eastAsia="Times New Roman" w:hAnsi="Calibri" w:cs="Calibri"/>
+                <w:color w:val="000000"/>
+                <w:sz w:val="20"/>
+                <w:szCs w:val="20"/>
+                <w:lang w:eastAsia="es-CO"/>
+              </w:rPr>
+              <w:t>Quiero poder agregar un egreso de dinero</w:t>
+            </w:r>
+          </w:p>
+        </w:tc>
+        <w:tc>
+          <w:tcPr>
+            <w:tcW w:w="1900" w:type="dxa"/>
+            <w:tcBorders>
+              <w:top w:val="nil"/>
+              <w:left w:val="nil"/>
+              <w:bottom w:val="single" w:sz="8" w:space="0" w:color="DDDDDD"/>
+              <w:right w:val="single" w:sz="8" w:space="0" w:color="DDDDDD"/>
+            </w:tcBorders>
+            <w:shd w:val="clear" w:color="auto" w:fill="auto"/>
+            <w:vAlign w:val="center"/>
+            <w:hideMark/>
+          </w:tcPr>
+          <w:p>
+            <w:pPr>
+              <w:spacing w:after="0" w:line="240" w:lineRule="auto"/>
+              <w:jc w:val="center"/>
+              <w:rPr>
+                <w:rFonts w:ascii="Calibri" w:eastAsia="Times New Roman" w:hAnsi="Calibri" w:cs="Calibri"/>
+                <w:color w:val="000000"/>
+                <w:sz w:val="20"/>
+                <w:szCs w:val="20"/>
+                <w:lang w:eastAsia="es-CO"/>
+              </w:rPr>
+            </w:pPr>
+            <w:r>
+              <w:rPr>
+                <w:rFonts w:ascii="Calibri" w:eastAsia="Times New Roman" w:hAnsi="Calibri" w:cs="Calibri"/>
+                <w:color w:val="000000"/>
+                <w:sz w:val="20"/>
+                <w:szCs w:val="20"/>
+                <w:lang w:eastAsia="es-CO"/>
+              </w:rPr>
+              <w:t>Para poder llevar un control de los gastos</w:t>
+            </w:r>
+          </w:p>
+        </w:tc>
+        <w:tc>
+          <w:tcPr>
+            <w:tcW w:w="2280" w:type="dxa"/>
+            <w:tcBorders>
+              <w:top w:val="nil"/>
+              <w:left w:val="nil"/>
+              <w:bottom w:val="single" w:sz="8" w:space="0" w:color="DDDDDD"/>
+              <w:right w:val="single" w:sz="8" w:space="0" w:color="DDDDDD"/>
+            </w:tcBorders>
+            <w:shd w:val="clear" w:color="auto" w:fill="auto"/>
+            <w:vAlign w:val="center"/>
+            <w:hideMark/>
+          </w:tcPr>
+          <w:p>
+            <w:pPr>
+              <w:spacing w:after="0" w:line="240" w:lineRule="auto"/>
+              <w:jc w:val="center"/>
+              <w:rPr>
+                <w:rFonts w:ascii="Calibri" w:eastAsia="Times New Roman" w:hAnsi="Calibri" w:cs="Calibri"/>
+                <w:color w:val="000000"/>
+                <w:sz w:val="20"/>
+                <w:szCs w:val="20"/>
+                <w:lang w:eastAsia="es-CO"/>
+              </w:rPr>
+            </w:pPr>
+            <w:r>
+              <w:rPr>
+                <w:rFonts w:ascii="Calibri" w:eastAsia="Times New Roman" w:hAnsi="Calibri" w:cs="Calibri"/>
+                <w:color w:val="000000"/>
+                <w:sz w:val="20"/>
+                <w:szCs w:val="20"/>
+                <w:lang w:eastAsia="es-CO"/>
+              </w:rPr>
+              <w:t>●    La aplicación permite a un administrador o a un usuario operativo ejecutar un egreso de dinero</w:t>
+            </w:r>
+          </w:p>
+        </w:tc>
+      </w:tr>
+      <w:tr>
+        <w:trPr>
+          <w:trHeight w:val="2565"/>
+        </w:trPr>
+        <w:tc>
+          <w:tcPr>
+            <w:tcW w:w="260" w:type="dxa"/>
+            <w:tcBorders>
+              <w:top w:val="nil"/>
+              <w:left w:val="single" w:sz="8" w:space="0" w:color="DDDDDD"/>
+              <w:bottom w:val="single" w:sz="8" w:space="0" w:color="DDDDDD"/>
+              <w:right w:val="single" w:sz="8" w:space="0" w:color="DDDDDD"/>
+            </w:tcBorders>
+            <w:shd w:val="clear" w:color="auto" w:fill="auto"/>
+            <w:vAlign w:val="center"/>
+            <w:hideMark/>
+          </w:tcPr>
+          <w:p>
+            <w:pPr>
+              <w:spacing w:after="0" w:line="240" w:lineRule="auto"/>
+              <w:jc w:val="center"/>
+              <w:rPr>
+                <w:rFonts w:ascii="Calibri" w:eastAsia="Times New Roman" w:hAnsi="Calibri" w:cs="Calibri"/>
+                <w:color w:val="000000"/>
+                <w:sz w:val="20"/>
+                <w:szCs w:val="20"/>
+                <w:lang w:eastAsia="es-CO"/>
+              </w:rPr>
+            </w:pPr>
+            <w:r>
+              <w:rPr>
+                <w:rFonts w:ascii="Calibri" w:eastAsia="Times New Roman" w:hAnsi="Calibri" w:cs="Calibri"/>
+                <w:color w:val="000000"/>
+                <w:sz w:val="20"/>
+                <w:szCs w:val="20"/>
+                <w:lang w:eastAsia="es-CO"/>
+              </w:rPr>
+              <w:t>5</w:t>
+            </w:r>
+          </w:p>
+        </w:tc>
+        <w:tc>
+          <w:tcPr>
+            <w:tcW w:w="1760" w:type="dxa"/>
+            <w:tcBorders>
+              <w:top w:val="nil"/>
+              <w:left w:val="nil"/>
+              <w:bottom w:val="single" w:sz="8" w:space="0" w:color="DDDDDD"/>
+              <w:right w:val="single" w:sz="8" w:space="0" w:color="DDDDDD"/>
+            </w:tcBorders>
+            <w:shd w:val="clear" w:color="auto" w:fill="auto"/>
+            <w:vAlign w:val="center"/>
+            <w:hideMark/>
+          </w:tcPr>
+          <w:p>
+            <w:pPr>
+              <w:spacing w:after="0" w:line="240" w:lineRule="auto"/>
+              <w:jc w:val="center"/>
+              <w:rPr>
+                <w:rFonts w:ascii="Calibri" w:eastAsia="Times New Roman" w:hAnsi="Calibri" w:cs="Calibri"/>
+                <w:color w:val="000000"/>
+                <w:sz w:val="20"/>
+                <w:szCs w:val="20"/>
+                <w:lang w:eastAsia="es-CO"/>
+              </w:rPr>
+            </w:pPr>
+            <w:r>
+              <w:rPr>
+                <w:rFonts w:ascii="Calibri" w:eastAsia="Times New Roman" w:hAnsi="Calibri" w:cs="Calibri"/>
+                <w:color w:val="000000"/>
+                <w:sz w:val="20"/>
+                <w:szCs w:val="20"/>
+                <w:lang w:eastAsia="es-CO"/>
+              </w:rPr>
+              <w:t>Como usuario administrador</w:t>
+            </w:r>
+          </w:p>
+        </w:tc>
+        <w:tc>
+          <w:tcPr>
+            <w:tcW w:w="2200" w:type="dxa"/>
+            <w:tcBorders>
+              <w:top w:val="nil"/>
+              <w:left w:val="nil"/>
+              <w:bottom w:val="single" w:sz="8" w:space="0" w:color="DDDDDD"/>
+              <w:right w:val="single" w:sz="8" w:space="0" w:color="DDDDDD"/>
+            </w:tcBorders>
+            <w:shd w:val="clear" w:color="auto" w:fill="auto"/>
+            <w:vAlign w:val="center"/>
+            <w:hideMark/>
+          </w:tcPr>
+          <w:p>
+            <w:pPr>
+              <w:spacing w:after="0" w:line="240" w:lineRule="auto"/>
+              <w:jc w:val="center"/>
+              <w:rPr>
+                <w:rFonts w:ascii="Calibri" w:eastAsia="Times New Roman" w:hAnsi="Calibri" w:cs="Calibri"/>
+                <w:color w:val="000000"/>
+                <w:sz w:val="20"/>
+                <w:szCs w:val="20"/>
+                <w:lang w:eastAsia="es-CO"/>
+              </w:rPr>
+            </w:pPr>
+            <w:r>
+              <w:rPr>
+                <w:rFonts w:ascii="Calibri" w:eastAsia="Times New Roman" w:hAnsi="Calibri" w:cs="Calibri"/>
+                <w:color w:val="000000"/>
+                <w:sz w:val="20"/>
+                <w:szCs w:val="20"/>
+                <w:lang w:eastAsia="es-CO"/>
+              </w:rPr>
+              <w:t>Quiero poder visualizar todos los ingresos y egresos y obtener un total</w:t>
+            </w:r>
+          </w:p>
+        </w:tc>
+        <w:tc>
+          <w:tcPr>
+            <w:tcW w:w="1900" w:type="dxa"/>
+            <w:tcBorders>
+              <w:top w:val="nil"/>
+              <w:left w:val="nil"/>
+              <w:bottom w:val="single" w:sz="8" w:space="0" w:color="DDDDDD"/>
+              <w:right w:val="single" w:sz="8" w:space="0" w:color="DDDDDD"/>
+            </w:tcBorders>
+            <w:shd w:val="clear" w:color="auto" w:fill="auto"/>
+            <w:vAlign w:val="center"/>
+            <w:hideMark/>
+          </w:tcPr>
+          <w:p>
+            <w:pPr>
+              <w:spacing w:after="0" w:line="240" w:lineRule="auto"/>
+              <w:jc w:val="center"/>
+              <w:rPr>
+                <w:rFonts w:ascii="Calibri" w:eastAsia="Times New Roman" w:hAnsi="Calibri" w:cs="Calibri"/>
+                <w:color w:val="000000"/>
+                <w:sz w:val="20"/>
+                <w:szCs w:val="20"/>
+                <w:lang w:eastAsia="es-CO"/>
+              </w:rPr>
+            </w:pPr>
+            <w:r>
+              <w:rPr>
+                <w:rFonts w:ascii="Calibri" w:eastAsia="Times New Roman" w:hAnsi="Calibri" w:cs="Calibri"/>
+                <w:color w:val="000000"/>
+                <w:sz w:val="20"/>
+                <w:szCs w:val="20"/>
+                <w:lang w:eastAsia="es-CO"/>
+              </w:rPr>
+              <w:t>Para poder llevar un control de si mi empresa está perdiendo dinero</w:t>
+            </w:r>
+          </w:p>
+        </w:tc>
+        <w:tc>
+          <w:tcPr>
+            <w:tcW w:w="2280" w:type="dxa"/>
+            <w:tcBorders>
+              <w:top w:val="nil"/>
+              <w:left w:val="nil"/>
+              <w:bottom w:val="single" w:sz="8" w:space="0" w:color="DDDDDD"/>
+              <w:right w:val="single" w:sz="8" w:space="0" w:color="DDDDDD"/>
+            </w:tcBorders>
+            <w:shd w:val="clear" w:color="auto" w:fill="auto"/>
+            <w:vAlign w:val="center"/>
+            <w:hideMark/>
+          </w:tcPr>
+          <w:p>
+            <w:pPr>
+              <w:spacing w:after="0" w:line="240" w:lineRule="auto"/>
+              <w:jc w:val="center"/>
+              <w:rPr>
+                <w:rFonts w:ascii="Calibri" w:eastAsia="Times New Roman" w:hAnsi="Calibri" w:cs="Calibri"/>
+                <w:color w:val="000000"/>
+                <w:sz w:val="20"/>
+                <w:szCs w:val="20"/>
+                <w:lang w:eastAsia="es-CO"/>
+              </w:rPr>
+            </w:pPr>
+            <w:r>
+              <w:rPr>
+                <w:rFonts w:ascii="Calibri" w:eastAsia="Times New Roman" w:hAnsi="Calibri" w:cs="Calibri"/>
+                <w:color w:val="000000"/>
+                <w:sz w:val="20"/>
+                <w:szCs w:val="20"/>
+                <w:lang w:eastAsia="es-CO"/>
+              </w:rPr>
+              <w:t>●    La aplicación permite visualizar todos los ingresos y gastos y permite visualizar totales</w:t>
+            </w:r>
+          </w:p>
+        </w:tc>
+      </w:tr>
+      <w:tr>
+        <w:trPr>
+          <w:trHeight w:val="1800"/>
+        </w:trPr>
+        <w:tc>
+          <w:tcPr>
+            <w:tcW w:w="260" w:type="dxa"/>
+            <w:tcBorders>
+              <w:top w:val="nil"/>
+              <w:left w:val="single" w:sz="8" w:space="0" w:color="DDDDDD"/>
+              <w:bottom w:val="single" w:sz="8" w:space="0" w:color="DDDDDD"/>
+              <w:right w:val="single" w:sz="8" w:space="0" w:color="DDDDDD"/>
+            </w:tcBorders>
+            <w:shd w:val="clear" w:color="auto" w:fill="auto"/>
+            <w:vAlign w:val="center"/>
+            <w:hideMark/>
+          </w:tcPr>
+          <w:p>
+            <w:pPr>
+              <w:spacing w:after="0" w:line="240" w:lineRule="auto"/>
+              <w:jc w:val="center"/>
+              <w:rPr>
+                <w:rFonts w:ascii="Calibri" w:eastAsia="Times New Roman" w:hAnsi="Calibri" w:cs="Calibri"/>
+                <w:color w:val="000000"/>
+                <w:sz w:val="20"/>
+                <w:szCs w:val="20"/>
+                <w:lang w:eastAsia="es-CO"/>
+              </w:rPr>
+            </w:pPr>
+            <w:r>
+              <w:rPr>
+                <w:rFonts w:ascii="Calibri" w:eastAsia="Times New Roman" w:hAnsi="Calibri" w:cs="Calibri"/>
+                <w:color w:val="000000"/>
+                <w:sz w:val="20"/>
+                <w:szCs w:val="20"/>
+                <w:lang w:eastAsia="es-CO"/>
+              </w:rPr>
+              <w:t>6</w:t>
+            </w:r>
+          </w:p>
+        </w:tc>
+        <w:tc>
+          <w:tcPr>
+            <w:tcW w:w="1760" w:type="dxa"/>
+            <w:tcBorders>
+              <w:top w:val="nil"/>
+              <w:left w:val="nil"/>
+              <w:bottom w:val="single" w:sz="8" w:space="0" w:color="DDDDDD"/>
+              <w:right w:val="single" w:sz="8" w:space="0" w:color="DDDDDD"/>
+            </w:tcBorders>
+            <w:shd w:val="clear" w:color="auto" w:fill="auto"/>
+            <w:vAlign w:val="center"/>
+            <w:hideMark/>
+          </w:tcPr>
+          <w:p>
+            <w:pPr>
+              <w:spacing w:after="0" w:line="240" w:lineRule="auto"/>
+              <w:jc w:val="center"/>
+              <w:rPr>
+                <w:rFonts w:ascii="Calibri" w:eastAsia="Times New Roman" w:hAnsi="Calibri" w:cs="Calibri"/>
+                <w:color w:val="000000"/>
+                <w:sz w:val="20"/>
+                <w:szCs w:val="20"/>
+                <w:lang w:eastAsia="es-CO"/>
+              </w:rPr>
+            </w:pPr>
+            <w:r>
+              <w:rPr>
+                <w:rFonts w:ascii="Calibri" w:eastAsia="Times New Roman" w:hAnsi="Calibri" w:cs="Calibri"/>
+                <w:color w:val="000000"/>
+                <w:sz w:val="20"/>
+                <w:szCs w:val="20"/>
+                <w:lang w:eastAsia="es-CO"/>
+              </w:rPr>
+              <w:t>Como usuario</w:t>
+            </w:r>
+          </w:p>
+        </w:tc>
+        <w:tc>
+          <w:tcPr>
+            <w:tcW w:w="2200" w:type="dxa"/>
+            <w:tcBorders>
+              <w:top w:val="nil"/>
+              <w:left w:val="nil"/>
+              <w:bottom w:val="single" w:sz="8" w:space="0" w:color="DDDDDD"/>
+              <w:right w:val="single" w:sz="8" w:space="0" w:color="DDDDDD"/>
+            </w:tcBorders>
+            <w:shd w:val="clear" w:color="auto" w:fill="auto"/>
+            <w:vAlign w:val="center"/>
+            <w:hideMark/>
+          </w:tcPr>
+          <w:p>
+            <w:pPr>
+              <w:spacing w:after="0" w:line="240" w:lineRule="auto"/>
+              <w:jc w:val="center"/>
+              <w:rPr>
+                <w:rFonts w:ascii="Calibri" w:eastAsia="Times New Roman" w:hAnsi="Calibri" w:cs="Calibri"/>
+                <w:color w:val="000000"/>
+                <w:sz w:val="20"/>
+                <w:szCs w:val="20"/>
+                <w:lang w:eastAsia="es-CO"/>
+              </w:rPr>
+            </w:pPr>
+            <w:r>
+              <w:rPr>
+                <w:rFonts w:ascii="Calibri" w:eastAsia="Times New Roman" w:hAnsi="Calibri" w:cs="Calibri"/>
+                <w:color w:val="000000"/>
+                <w:sz w:val="20"/>
+                <w:szCs w:val="20"/>
+                <w:lang w:eastAsia="es-CO"/>
+              </w:rPr>
+              <w:t>Quiero poder ingresar al sistema con mi usuario y mi contraseña</w:t>
+            </w:r>
+          </w:p>
+        </w:tc>
+        <w:tc>
+          <w:tcPr>
+            <w:tcW w:w="1900" w:type="dxa"/>
+            <w:tcBorders>
+              <w:top w:val="nil"/>
+              <w:left w:val="nil"/>
+              <w:bottom w:val="single" w:sz="8" w:space="0" w:color="DDDDDD"/>
+              <w:right w:val="single" w:sz="8" w:space="0" w:color="DDDDDD"/>
+            </w:tcBorders>
+            <w:shd w:val="clear" w:color="auto" w:fill="auto"/>
+            <w:vAlign w:val="center"/>
+            <w:hideMark/>
+          </w:tcPr>
+          <w:p>
+            <w:pPr>
+              <w:spacing w:after="0" w:line="240" w:lineRule="auto"/>
+              <w:jc w:val="center"/>
+              <w:rPr>
+                <w:rFonts w:ascii="Calibri" w:eastAsia="Times New Roman" w:hAnsi="Calibri" w:cs="Calibri"/>
+                <w:color w:val="000000"/>
+                <w:sz w:val="20"/>
+                <w:szCs w:val="20"/>
+                <w:lang w:eastAsia="es-CO"/>
+              </w:rPr>
+            </w:pPr>
+            <w:r>
+              <w:rPr>
+                <w:rFonts w:ascii="Calibri" w:eastAsia="Times New Roman" w:hAnsi="Calibri" w:cs="Calibri"/>
+                <w:color w:val="000000"/>
+                <w:sz w:val="20"/>
+                <w:szCs w:val="20"/>
+                <w:lang w:eastAsia="es-CO"/>
+              </w:rPr>
+              <w:t>Para estar seguro de que las transacciones quedan a mi nombre</w:t>
+            </w:r>
+          </w:p>
+        </w:tc>
+        <w:tc>
+          <w:tcPr>
+            <w:tcW w:w="2280" w:type="dxa"/>
+            <w:tcBorders>
+              <w:top w:val="nil"/>
+              <w:left w:val="nil"/>
+              <w:bottom w:val="single" w:sz="8" w:space="0" w:color="DDDDDD"/>
+              <w:right w:val="single" w:sz="8" w:space="0" w:color="DDDDDD"/>
+            </w:tcBorders>
+            <w:shd w:val="clear" w:color="auto" w:fill="auto"/>
+            <w:vAlign w:val="center"/>
+            <w:hideMark/>
+          </w:tcPr>
+          <w:p>
+            <w:pPr>
+              <w:spacing w:after="0" w:line="240" w:lineRule="auto"/>
+              <w:jc w:val="center"/>
+              <w:rPr>
+                <w:rFonts w:ascii="Calibri" w:eastAsia="Times New Roman" w:hAnsi="Calibri" w:cs="Calibri"/>
+                <w:color w:val="000000"/>
+                <w:sz w:val="20"/>
+                <w:szCs w:val="20"/>
+                <w:lang w:eastAsia="es-CO"/>
+              </w:rPr>
+            </w:pPr>
+            <w:r>
+              <w:rPr>
+                <w:rFonts w:ascii="Calibri" w:eastAsia="Times New Roman" w:hAnsi="Calibri" w:cs="Calibri"/>
+                <w:color w:val="000000"/>
+                <w:sz w:val="20"/>
+                <w:szCs w:val="20"/>
+                <w:lang w:eastAsia="es-CO"/>
+              </w:rPr>
+              <w:t>●    La aplicación permite iniciar sesión con usuario y contraseña</w:t>
+            </w:r>
+          </w:p>
+        </w:tc>
+      </w:tr>
+    </w:tbl>
+    <w:p>
+      <w:pPr>
+        <w:rPr>
+          <w:b/>
+          <w:bCs/>
+        </w:rPr>
+      </w:pPr>
+      <w:r>
+        <w:rPr>
+          <w:rFonts w:ascii="Merriweather" w:hAnsi="Merriweather"/>
+          <w:color w:val="313537"/>
+          <w:sz w:val="26"/>
+          <w:szCs w:val="26"/>
+          <w:shd w:val="clear" w:color="auto" w:fill="FFFFFF"/>
+        </w:rPr>
+        <w:t> </w:t>
+      </w:r>
+      <w:hyperlink r:id="rId7" w:tgtFrame="_blank" w:history="1">
+        <w:r>
+          <w:rPr>
+            <w:rStyle w:val="Hipervnculo"/>
+            <w:rFonts w:ascii="Merriweather" w:hAnsi="Merriweather"/>
+            <w:sz w:val="26"/>
+            <w:szCs w:val="26"/>
+            <w:bdr w:val="none" w:sz="0" w:space="0" w:color="auto" w:frame="1"/>
+            <w:shd w:val="clear" w:color="auto" w:fill="FFFFFF"/>
+          </w:rPr>
+          <w:t>https://scrum.mx/informate/historias-de-usuario</w:t>
+        </w:r>
+      </w:hyperlink>
+    </w:p>
     <w:sectPr>
       <w:pgSz w:w="11906" w:h="16838"/>
       <w:pgMar w:top="720" w:right="720" w:bottom="720" w:left="720" w:header="708" w:footer="708" w:gutter="0"/>
@@ -6933,6 +8362,18 @@
       <w:lang w:eastAsia="es-419"/>
     </w:rPr>
   </w:style>
+  <w:style w:type="character" w:styleId="Hipervnculo">
+    <w:name w:val="Hyperlink"/>
+    <w:basedOn w:val="Fuentedeprrafopredeter"/>
+    <w:uiPriority w:val="99"/>
+    <w:semiHidden/>
+    <w:unhideWhenUsed/>
+    <w:rsid w:val="00492DEE"/>
+    <w:rPr>
+      <w:color w:val="0000FF"/>
+      <w:u w:val="single"/>
+    </w:rPr>
+  </w:style>
 </w:styles>
 </file>
 

</xml_diff>